<commit_message>
dynamic order bug fixed
</commit_message>
<xml_diff>
--- a/README.docx
+++ b/README.docx
@@ -217,9 +217,26 @@
           <w:sz w:val="20"/>
           <w:szCs w:val="20"/>
         </w:rPr>
-        <w:t xml:space="preserve">onsole, engine, </w:t>
-      </w:r>
-      <w:proofErr w:type="spellStart"/>
+        <w:t>onsole, engine, dto</w:t>
+      </w:r>
+    </w:p>
+    <w:p>
+      <w:pPr>
+        <w:rPr>
+          <w:sz w:val="20"/>
+          <w:szCs w:val="20"/>
+          <w:rtl/>
+        </w:rPr>
+      </w:pPr>
+      <w:r>
+        <w:rPr>
+          <w:rFonts w:hint="cs"/>
+          <w:sz w:val="20"/>
+          <w:szCs w:val="20"/>
+          <w:rtl/>
+        </w:rPr>
+        <w:t>כאשר ה-</w:t>
+      </w:r>
       <w:r>
         <w:rPr>
           <w:sz w:val="20"/>
@@ -227,34 +244,6 @@
         </w:rPr>
         <w:t>dto</w:t>
       </w:r>
-      <w:proofErr w:type="spellEnd"/>
-    </w:p>
-    <w:p>
-      <w:pPr>
-        <w:rPr>
-          <w:sz w:val="20"/>
-          <w:szCs w:val="20"/>
-          <w:rtl/>
-        </w:rPr>
-      </w:pPr>
-      <w:r>
-        <w:rPr>
-          <w:rFonts w:hint="cs"/>
-          <w:sz w:val="20"/>
-          <w:szCs w:val="20"/>
-          <w:rtl/>
-        </w:rPr>
-        <w:t>כאשר ה-</w:t>
-      </w:r>
-      <w:proofErr w:type="spellStart"/>
-      <w:r>
-        <w:rPr>
-          <w:sz w:val="20"/>
-          <w:szCs w:val="20"/>
-        </w:rPr>
-        <w:t>dto</w:t>
-      </w:r>
-      <w:proofErr w:type="spellEnd"/>
       <w:r>
         <w:rPr>
           <w:rFonts w:hint="cs"/>
@@ -345,7 +334,25 @@
           <w:szCs w:val="20"/>
           <w:rtl/>
         </w:rPr>
-        <w:t xml:space="preserve"> ובכל לא מכיר באמת את האובייקטים שנמצאים ב-</w:t>
+        <w:t xml:space="preserve"> </w:t>
+      </w:r>
+      <w:r>
+        <w:rPr>
+          <w:rFonts w:hint="cs"/>
+          <w:sz w:val="20"/>
+          <w:szCs w:val="20"/>
+          <w:rtl/>
+        </w:rPr>
+        <w:t>וכלל אינו</w:t>
+      </w:r>
+      <w:r>
+        <w:rPr>
+          <w:rFonts w:hint="cs"/>
+          <w:sz w:val="20"/>
+          <w:szCs w:val="20"/>
+          <w:rtl/>
+        </w:rPr>
+        <w:t xml:space="preserve"> מכיר את האובייקטים שנמצאים ב-</w:t>
       </w:r>
       <w:r>
         <w:rPr>
@@ -439,7 +446,6 @@
           <w:rtl/>
         </w:rPr>
       </w:pPr>
-      <w:proofErr w:type="spellStart"/>
       <w:r>
         <w:rPr>
           <w:b/>
@@ -450,7 +456,6 @@
         </w:rPr>
         <w:t>SDMSystem</w:t>
       </w:r>
-      <w:proofErr w:type="spellEnd"/>
       <w:r>
         <w:rPr>
           <w:rFonts w:hint="cs"/>
@@ -553,27 +558,7 @@
           <w:szCs w:val="20"/>
           <w:rtl/>
         </w:rPr>
-        <w:t xml:space="preserve"> מכילה את כל המידע אודות חנות במערכת: מספר סידורי, שם החנות, מוצרים בחנות, הזמנות שבוצעו מהחנות, רווחים ממשלוחים </w:t>
-      </w:r>
-      <w:proofErr w:type="spellStart"/>
-      <w:r>
-        <w:rPr>
-          <w:rFonts w:hint="cs"/>
-          <w:sz w:val="20"/>
-          <w:szCs w:val="20"/>
-          <w:rtl/>
-        </w:rPr>
-        <w:t>וכו</w:t>
-      </w:r>
-      <w:proofErr w:type="spellEnd"/>
-      <w:r>
-        <w:rPr>
-          <w:rFonts w:hint="cs"/>
-          <w:sz w:val="20"/>
-          <w:szCs w:val="20"/>
-          <w:rtl/>
-        </w:rPr>
-        <w:t>'.</w:t>
+        <w:t xml:space="preserve"> מכילה את כל המידע אודות חנות במערכת: מספר סידורי, שם החנות, מוצרים בחנות, הזמנות שבוצעו מהחנות, רווחים ממשלוחים וכו'.</w:t>
       </w:r>
     </w:p>
     <w:p>
@@ -629,38 +614,17 @@
           <w:szCs w:val="20"/>
           <w:rtl/>
         </w:rPr>
-        <w:t xml:space="preserve"> מכילה את כל המידע אודות מוצר במערכת: שם המוצר, מספר סידורי, האם נקנה במשקל / יחידות, חנויות שמוכרות את המוצר, כמה פעמים נמכר </w:t>
-      </w:r>
-      <w:proofErr w:type="spellStart"/>
-      <w:r>
-        <w:rPr>
-          <w:rFonts w:hint="cs"/>
-          <w:sz w:val="20"/>
-          <w:szCs w:val="20"/>
-          <w:rtl/>
-        </w:rPr>
-        <w:t>וכו</w:t>
-      </w:r>
-      <w:proofErr w:type="spellEnd"/>
-      <w:r>
-        <w:rPr>
-          <w:rFonts w:hint="cs"/>
-          <w:sz w:val="20"/>
-          <w:szCs w:val="20"/>
-          <w:rtl/>
-        </w:rPr>
-        <w:t>'.</w:t>
-      </w:r>
-    </w:p>
-    <w:p>
-      <w:pPr>
-        <w:rPr>
-          <w:sz w:val="20"/>
-          <w:szCs w:val="20"/>
-          <w:rtl/>
-        </w:rPr>
-      </w:pPr>
-      <w:proofErr w:type="spellStart"/>
+        <w:t xml:space="preserve"> מכילה את כל המידע אודות מוצר במערכת: שם המוצר, מספר סידורי, האם נקנה במשקל / יחידות, חנויות שמוכרות את המוצר, כמה פעמים נמכר וכו'.</w:t>
+      </w:r>
+    </w:p>
+    <w:p>
+      <w:pPr>
+        <w:rPr>
+          <w:sz w:val="20"/>
+          <w:szCs w:val="20"/>
+          <w:rtl/>
+        </w:rPr>
+      </w:pPr>
       <w:r>
         <w:rPr>
           <w:b/>
@@ -671,7 +635,6 @@
         </w:rPr>
         <w:t>ProductInStore</w:t>
       </w:r>
-      <w:proofErr w:type="spellEnd"/>
       <w:r>
         <w:rPr>
           <w:rFonts w:hint="cs"/>
@@ -773,38 +736,17 @@
           <w:szCs w:val="20"/>
           <w:rtl/>
         </w:rPr>
-        <w:t xml:space="preserve"> מחלקה אבסטרקטית. מכילה מידע על הזמנה במערכת: מספר סידורי, המוצרים בהזמנה, עלות משלוח, עלות המוצרים וכמויות </w:t>
-      </w:r>
-      <w:proofErr w:type="spellStart"/>
-      <w:r>
-        <w:rPr>
-          <w:rFonts w:hint="cs"/>
-          <w:sz w:val="20"/>
-          <w:szCs w:val="20"/>
-          <w:rtl/>
-        </w:rPr>
-        <w:t>וכו</w:t>
-      </w:r>
-      <w:proofErr w:type="spellEnd"/>
-      <w:r>
-        <w:rPr>
-          <w:rFonts w:hint="cs"/>
-          <w:sz w:val="20"/>
-          <w:szCs w:val="20"/>
-          <w:rtl/>
-        </w:rPr>
-        <w:t>'.</w:t>
-      </w:r>
-    </w:p>
-    <w:p>
-      <w:pPr>
-        <w:rPr>
-          <w:sz w:val="20"/>
-          <w:szCs w:val="20"/>
-          <w:rtl/>
-        </w:rPr>
-      </w:pPr>
-      <w:proofErr w:type="spellStart"/>
+        <w:t xml:space="preserve"> מחלקה אבסטרקטית. מכילה מידע על הזמנה במערכת: מספר סידורי, המוצרים בהזמנה, עלות משלוח, עלות המוצרים וכמויות וכו'.</w:t>
+      </w:r>
+    </w:p>
+    <w:p>
+      <w:pPr>
+        <w:rPr>
+          <w:sz w:val="20"/>
+          <w:szCs w:val="20"/>
+          <w:rtl/>
+        </w:rPr>
+      </w:pPr>
       <w:r>
         <w:rPr>
           <w:b/>
@@ -815,7 +757,6 @@
         </w:rPr>
         <w:t>StaticOrder</w:t>
       </w:r>
-      <w:proofErr w:type="spellEnd"/>
       <w:r>
         <w:rPr>
           <w:rFonts w:hint="cs"/>
@@ -883,7 +824,6 @@
           <w:rtl/>
         </w:rPr>
       </w:pPr>
-      <w:proofErr w:type="spellStart"/>
       <w:r>
         <w:rPr>
           <w:b/>
@@ -894,7 +834,6 @@
         </w:rPr>
         <w:t>DynamicOrder</w:t>
       </w:r>
-      <w:proofErr w:type="spellEnd"/>
       <w:r>
         <w:rPr>
           <w:rFonts w:hint="cs"/>
@@ -971,27 +910,7 @@
           <w:szCs w:val="20"/>
           <w:rtl/>
         </w:rPr>
-        <w:t xml:space="preserve">קונים מכל מיני חנויות. מכל חנות מבצעים הזמנה סטטית לפי המוצרים בהזמנה הדינאמית שנקנים מחנות זו. כלומר, במהלך הזמנה דינאמית, נוספת לכל חנות שמשתתפת בהזמנה, הזמנה סטטית עם הפריטים </w:t>
-      </w:r>
-      <w:proofErr w:type="spellStart"/>
-      <w:r>
-        <w:rPr>
-          <w:rFonts w:hint="cs"/>
-          <w:sz w:val="20"/>
-          <w:szCs w:val="20"/>
-          <w:rtl/>
-        </w:rPr>
-        <w:t>הרלוונטים</w:t>
-      </w:r>
-      <w:proofErr w:type="spellEnd"/>
-      <w:r>
-        <w:rPr>
-          <w:rFonts w:hint="cs"/>
-          <w:sz w:val="20"/>
-          <w:szCs w:val="20"/>
-          <w:rtl/>
-        </w:rPr>
-        <w:t xml:space="preserve"> לחנות</w:t>
+        <w:t>קונים מכל מיני חנויות. מכל חנות מבצעים הזמנה סטטית לפי המוצרים בהזמנה הדינאמית שנקנים מחנות זו. כלומר, במהלך הזמנה דינאמית, נוספת לכל חנות שמשתתפת בהזמנה, הזמנה סטטית עם הפריטים הרלוונטים לחנות</w:t>
       </w:r>
       <w:r>
         <w:rPr>
@@ -1150,7 +1069,6 @@
         </w:rPr>
         <w:t xml:space="preserve">לפעמים ע"י מיקום החנות, ולפעמים ע"י המספר הסידורי של החנות, לכן יצרתי מחלקה שנקראת </w:t>
       </w:r>
-      <w:proofErr w:type="spellStart"/>
       <w:r>
         <w:rPr>
           <w:sz w:val="20"/>
@@ -1158,7 +1076,6 @@
         </w:rPr>
         <w:t>StoreInSystem</w:t>
       </w:r>
-      <w:proofErr w:type="spellEnd"/>
       <w:r>
         <w:rPr>
           <w:rFonts w:hint="cs"/>
@@ -1545,7 +1462,6 @@
         </w:rPr>
         <w:t xml:space="preserve">כמו שציינתי בהסבר על המחלקה </w:t>
       </w:r>
-      <w:proofErr w:type="spellStart"/>
       <w:r>
         <w:rPr>
           <w:sz w:val="20"/>
@@ -1553,35 +1469,14 @@
         </w:rPr>
         <w:t>DynamicOrder</w:t>
       </w:r>
-      <w:proofErr w:type="spellEnd"/>
-      <w:r>
-        <w:rPr>
-          <w:rFonts w:hint="cs"/>
-          <w:sz w:val="20"/>
-          <w:szCs w:val="20"/>
-          <w:rtl/>
-        </w:rPr>
-        <w:t xml:space="preserve">, הזמנה דינאמית היא בעצם אוסף של הזמנות סטטיות מכמה חנויות, כאשר לכל חנות נוספת להזמנות שלה החלק </w:t>
-      </w:r>
-      <w:proofErr w:type="spellStart"/>
-      <w:r>
-        <w:rPr>
-          <w:rFonts w:hint="cs"/>
-          <w:sz w:val="20"/>
-          <w:szCs w:val="20"/>
-          <w:rtl/>
-        </w:rPr>
-        <w:t>הרלונטי</w:t>
-      </w:r>
-      <w:proofErr w:type="spellEnd"/>
-      <w:r>
-        <w:rPr>
-          <w:rFonts w:hint="cs"/>
-          <w:sz w:val="20"/>
-          <w:szCs w:val="20"/>
-          <w:rtl/>
-        </w:rPr>
-        <w:t xml:space="preserve"> מהזמנה הדינאמית, אך הזמנות אלה לא נוספות למערך ההזמנות הכללי של המערכת, מכיוון שהם בעצם חלק מהזמנה גדולה יותר.</w:t>
+      <w:r>
+        <w:rPr>
+          <w:rFonts w:hint="cs"/>
+          <w:sz w:val="20"/>
+          <w:szCs w:val="20"/>
+          <w:rtl/>
+        </w:rPr>
+        <w:t>, הזמנה דינאמית היא בעצם אוסף של הזמנות סטטיות מכמה חנויות, כאשר לכל חנות נוספת להזמנות שלה החלק הרלונטי מהזמנה הדינאמית, אך הזמנות אלה לא נוספות למערך ההזמנות הכללי של המערכת, מכיוון שהם בעצם חלק מהזמנה גדולה יותר.</w:t>
       </w:r>
     </w:p>
     <w:p>
@@ -1698,27 +1593,7 @@
           <w:szCs w:val="20"/>
           <w:rtl/>
         </w:rPr>
-        <w:t xml:space="preserve">ולמערך ההזמנות הכללי תתווסף </w:t>
-      </w:r>
-      <w:proofErr w:type="spellStart"/>
-      <w:r>
-        <w:rPr>
-          <w:rFonts w:hint="cs"/>
-          <w:sz w:val="20"/>
-          <w:szCs w:val="20"/>
-          <w:rtl/>
-        </w:rPr>
-        <w:t>בידיוק</w:t>
-      </w:r>
-      <w:proofErr w:type="spellEnd"/>
-      <w:r>
-        <w:rPr>
-          <w:rFonts w:hint="cs"/>
-          <w:sz w:val="20"/>
-          <w:szCs w:val="20"/>
-          <w:rtl/>
-        </w:rPr>
-        <w:t xml:space="preserve"> הזמנה אחת שהיא ההזמנה הדינאמית.</w:t>
+        <w:t>ולמערך ההזמנות הכללי תתווסף בידיוק הזמנה אחת שהיא ההזמנה הדינאמית.</w:t>
       </w:r>
     </w:p>
     <w:p>
@@ -1813,7 +1688,27 @@
           <w:szCs w:val="20"/>
           <w:rtl/>
         </w:rPr>
-        <w:t xml:space="preserve"> של החנות, מכיר המשלוח, מספר סוגי המוצרים מההזמנה הכוללת שנקנים מחנות זו ומכירם.</w:t>
+        <w:t xml:space="preserve"> של החנות, </w:t>
+      </w:r>
+      <w:r>
+        <w:rPr>
+          <w:rFonts w:hint="cs"/>
+          <w:sz w:val="20"/>
+          <w:szCs w:val="20"/>
+          <w:rtl/>
+        </w:rPr>
+        <w:t>מחיר</w:t>
+      </w:r>
+      <w:bookmarkStart w:id="0" w:name="_GoBack"/>
+      <w:bookmarkEnd w:id="0"/>
+      <w:r>
+        <w:rPr>
+          <w:rFonts w:hint="cs"/>
+          <w:sz w:val="20"/>
+          <w:szCs w:val="20"/>
+          <w:rtl/>
+        </w:rPr>
+        <w:t xml:space="preserve"> המשלוח, מספר סוגי המוצרים מההזמנה הכוללת שנקנים מחנות זו ומכירם.</w:t>
       </w:r>
     </w:p>
     <w:p>
@@ -2070,16 +1965,125 @@
           <w:szCs w:val="20"/>
           <w:rtl/>
         </w:rPr>
+        <w:t>מוצגים למשתמש החנויות במערכת והמשתמש בוחר חנות, אחר כך המשתמש בוחר איזה פעולה לעשות:</w:t>
+      </w:r>
+    </w:p>
+    <w:p>
+      <w:pPr>
+        <w:rPr>
+          <w:sz w:val="20"/>
+          <w:szCs w:val="20"/>
+          <w:rtl/>
+        </w:rPr>
+      </w:pPr>
+      <w:r>
+        <w:rPr>
+          <w:rFonts w:hint="cs"/>
+          <w:sz w:val="20"/>
+          <w:szCs w:val="20"/>
+          <w:rtl/>
+        </w:rPr>
+        <w:t>להסיר מוצר, להוסיף מוצר, לשנות מחיר של מוצר.</w:t>
+      </w:r>
+    </w:p>
+    <w:p>
+      <w:pPr>
+        <w:rPr>
+          <w:sz w:val="20"/>
+          <w:szCs w:val="20"/>
+          <w:rtl/>
+        </w:rPr>
+      </w:pPr>
+      <w:r>
+        <w:rPr>
+          <w:rFonts w:hint="cs"/>
+          <w:b/>
+          <w:bCs/>
+          <w:sz w:val="20"/>
+          <w:szCs w:val="20"/>
+          <w:u w:val="single"/>
+          <w:rtl/>
+        </w:rPr>
         <w:t>מ</w:t>
       </w:r>
       <w:r>
         <w:rPr>
           <w:rFonts w:hint="cs"/>
-          <w:sz w:val="20"/>
-          <w:szCs w:val="20"/>
-          <w:rtl/>
-        </w:rPr>
-        <w:t xml:space="preserve">ימשתי גם את הבונוס עדכון מוצרים בחנות </w:t>
+          <w:b/>
+          <w:bCs/>
+          <w:sz w:val="20"/>
+          <w:szCs w:val="20"/>
+          <w:u w:val="single"/>
+          <w:rtl/>
+        </w:rPr>
+        <w:t>חיקת מוצר מחנות:</w:t>
+      </w:r>
+      <w:r>
+        <w:rPr>
+          <w:rFonts w:hint="cs"/>
+          <w:sz w:val="20"/>
+          <w:szCs w:val="20"/>
+          <w:rtl/>
+        </w:rPr>
+        <w:t xml:space="preserve"> אין אפשרות למחוק מוצר שנמכר רק בחנות אחת ואחרי מחיקתו אף חנות לא תמכור אותו.</w:t>
+      </w:r>
+    </w:p>
+    <w:p>
+      <w:pPr>
+        <w:rPr>
+          <w:sz w:val="20"/>
+          <w:szCs w:val="20"/>
+          <w:rtl/>
+        </w:rPr>
+      </w:pPr>
+      <w:r>
+        <w:rPr>
+          <w:rFonts w:hint="cs"/>
+          <w:sz w:val="20"/>
+          <w:szCs w:val="20"/>
+          <w:rtl/>
+        </w:rPr>
+        <w:t xml:space="preserve">הנחתי </w:t>
+      </w:r>
+      <w:r>
+        <w:rPr>
+          <w:rFonts w:hint="cs"/>
+          <w:b/>
+          <w:bCs/>
+          <w:sz w:val="20"/>
+          <w:szCs w:val="20"/>
+          <w:rtl/>
+        </w:rPr>
+        <w:t>ש</w:t>
+      </w:r>
+      <w:r>
+        <w:rPr>
+          <w:rFonts w:hint="cs"/>
+          <w:b/>
+          <w:bCs/>
+          <w:sz w:val="20"/>
+          <w:szCs w:val="20"/>
+          <w:rtl/>
+        </w:rPr>
+        <w:t>אסור</w:t>
+      </w:r>
+      <w:r>
+        <w:rPr>
+          <w:rFonts w:hint="cs"/>
+          <w:sz w:val="20"/>
+          <w:szCs w:val="20"/>
+          <w:rtl/>
+        </w:rPr>
+        <w:t xml:space="preserve"> להגיע למצב שחנות לא מוכרת </w:t>
+      </w:r>
+      <w:r>
+        <w:rPr>
+          <w:rFonts w:hint="cs"/>
+          <w:sz w:val="20"/>
+          <w:szCs w:val="20"/>
+          <w:rtl/>
+        </w:rPr>
+        <w:t xml:space="preserve">שום מוצר, לכן אם יש לחנות בידיוק מוצר אחד </w:t>
       </w:r>
       <w:r>
         <w:rPr>
@@ -2096,179 +2100,6 @@
           <w:szCs w:val="20"/>
           <w:rtl/>
         </w:rPr>
-        <w:t xml:space="preserve"> סעיף 6 בתפריט.</w:t>
-      </w:r>
-    </w:p>
-    <w:p>
-      <w:pPr>
-        <w:rPr>
-          <w:sz w:val="20"/>
-          <w:szCs w:val="20"/>
-          <w:rtl/>
-        </w:rPr>
-      </w:pPr>
-      <w:r>
-        <w:rPr>
-          <w:rFonts w:hint="cs"/>
-          <w:sz w:val="20"/>
-          <w:szCs w:val="20"/>
-          <w:rtl/>
-        </w:rPr>
-        <w:t>מוצגים למשתמש החנויות במערכת והמשתמש בוחר חנות, אחר כך המשתמש בוחר איזה פעולה לעשות:</w:t>
-      </w:r>
-    </w:p>
-    <w:p>
-      <w:pPr>
-        <w:rPr>
-          <w:sz w:val="20"/>
-          <w:szCs w:val="20"/>
-          <w:rtl/>
-        </w:rPr>
-      </w:pPr>
-      <w:r>
-        <w:rPr>
-          <w:rFonts w:hint="cs"/>
-          <w:sz w:val="20"/>
-          <w:szCs w:val="20"/>
-          <w:rtl/>
-        </w:rPr>
-        <w:t>להסיר מוצר, להוסיף מוצר, לשנות מחיר של מוצר.</w:t>
-      </w:r>
-    </w:p>
-    <w:p>
-      <w:pPr>
-        <w:rPr>
-          <w:sz w:val="20"/>
-          <w:szCs w:val="20"/>
-          <w:rtl/>
-        </w:rPr>
-      </w:pPr>
-      <w:r>
-        <w:rPr>
-          <w:rFonts w:hint="cs"/>
-          <w:b/>
-          <w:bCs/>
-          <w:sz w:val="20"/>
-          <w:szCs w:val="20"/>
-          <w:u w:val="single"/>
-          <w:rtl/>
-        </w:rPr>
-        <w:t>מ</w:t>
-      </w:r>
-      <w:r>
-        <w:rPr>
-          <w:rFonts w:hint="cs"/>
-          <w:b/>
-          <w:bCs/>
-          <w:sz w:val="20"/>
-          <w:szCs w:val="20"/>
-          <w:u w:val="single"/>
-          <w:rtl/>
-        </w:rPr>
-        <w:t>חיקת מוצר מחנות:</w:t>
-      </w:r>
-      <w:r>
-        <w:rPr>
-          <w:rFonts w:hint="cs"/>
-          <w:sz w:val="20"/>
-          <w:szCs w:val="20"/>
-          <w:rtl/>
-        </w:rPr>
-        <w:t xml:space="preserve"> אין אפשרות למחוק מוצר שנמכר רק בחנות אחת ואחרי מחיקתו אף חנות לא תמכור אותו.</w:t>
-      </w:r>
-    </w:p>
-    <w:p>
-      <w:pPr>
-        <w:rPr>
-          <w:sz w:val="20"/>
-          <w:szCs w:val="20"/>
-          <w:rtl/>
-        </w:rPr>
-      </w:pPr>
-      <w:r>
-        <w:rPr>
-          <w:rFonts w:hint="cs"/>
-          <w:sz w:val="20"/>
-          <w:szCs w:val="20"/>
-          <w:rtl/>
-        </w:rPr>
-        <w:t xml:space="preserve">הנחתי </w:t>
-      </w:r>
-      <w:r>
-        <w:rPr>
-          <w:rFonts w:hint="cs"/>
-          <w:b/>
-          <w:bCs/>
-          <w:sz w:val="20"/>
-          <w:szCs w:val="20"/>
-          <w:rtl/>
-        </w:rPr>
-        <w:t>ש</w:t>
-      </w:r>
-      <w:r>
-        <w:rPr>
-          <w:rFonts w:hint="cs"/>
-          <w:b/>
-          <w:bCs/>
-          <w:sz w:val="20"/>
-          <w:szCs w:val="20"/>
-          <w:rtl/>
-        </w:rPr>
-        <w:t>אסור</w:t>
-      </w:r>
-      <w:r>
-        <w:rPr>
-          <w:rFonts w:hint="cs"/>
-          <w:sz w:val="20"/>
-          <w:szCs w:val="20"/>
-          <w:rtl/>
-        </w:rPr>
-        <w:t xml:space="preserve"> להגיע למצב שחנות לא מוכרת </w:t>
-      </w:r>
-      <w:r>
-        <w:rPr>
-          <w:rFonts w:hint="cs"/>
-          <w:sz w:val="20"/>
-          <w:szCs w:val="20"/>
-          <w:rtl/>
-        </w:rPr>
-        <w:t xml:space="preserve">שום מוצר, לכן אם יש לחנות </w:t>
-      </w:r>
-      <w:proofErr w:type="spellStart"/>
-      <w:r>
-        <w:rPr>
-          <w:rFonts w:hint="cs"/>
-          <w:sz w:val="20"/>
-          <w:szCs w:val="20"/>
-          <w:rtl/>
-        </w:rPr>
-        <w:t>בידיוק</w:t>
-      </w:r>
-      <w:proofErr w:type="spellEnd"/>
-      <w:r>
-        <w:rPr>
-          <w:rFonts w:hint="cs"/>
-          <w:sz w:val="20"/>
-          <w:szCs w:val="20"/>
-          <w:rtl/>
-        </w:rPr>
-        <w:t xml:space="preserve"> מוצר אחד </w:t>
-      </w:r>
-      <w:r>
-        <w:rPr>
-          <w:sz w:val="20"/>
-          <w:szCs w:val="20"/>
-          <w:rtl/>
-        </w:rPr>
-        <w:t>–</w:t>
-      </w:r>
-      <w:r>
-        <w:rPr>
-          <w:rFonts w:hint="cs"/>
-          <w:sz w:val="20"/>
-          <w:szCs w:val="20"/>
-          <w:rtl/>
-        </w:rPr>
         <w:t xml:space="preserve"> אין אפשרות למחוק אותו.</w:t>
       </w:r>
     </w:p>
@@ -2299,7 +2130,25 @@
           <w:szCs w:val="20"/>
           <w:rtl/>
         </w:rPr>
-        <w:t xml:space="preserve"> מוצרים למשתמש רק המוצרים </w:t>
+        <w:t xml:space="preserve"> </w:t>
+      </w:r>
+      <w:r>
+        <w:rPr>
+          <w:rFonts w:hint="cs"/>
+          <w:sz w:val="20"/>
+          <w:szCs w:val="20"/>
+          <w:rtl/>
+        </w:rPr>
+        <w:t>מוצגים</w:t>
+      </w:r>
+      <w:r>
+        <w:rPr>
+          <w:rFonts w:hint="cs"/>
+          <w:sz w:val="20"/>
+          <w:szCs w:val="20"/>
+          <w:rtl/>
+        </w:rPr>
+        <w:t xml:space="preserve"> למשתמש רק המוצרים </w:t>
       </w:r>
       <w:r>
         <w:rPr>
@@ -2415,44 +2264,15 @@
           <w:szCs w:val="20"/>
           <w:rtl/>
         </w:rPr>
-        <w:t xml:space="preserve"> בחרתי שהנתונים </w:t>
-      </w:r>
-      <w:proofErr w:type="spellStart"/>
-      <w:r>
-        <w:rPr>
-          <w:rFonts w:hint="cs"/>
-          <w:sz w:val="20"/>
-          <w:szCs w:val="20"/>
-          <w:rtl/>
-        </w:rPr>
-        <w:t>יישמור</w:t>
-      </w:r>
-      <w:proofErr w:type="spellEnd"/>
-      <w:r>
-        <w:rPr>
-          <w:rFonts w:hint="cs"/>
-          <w:sz w:val="20"/>
-          <w:szCs w:val="20"/>
-          <w:rtl/>
-        </w:rPr>
-        <w:t xml:space="preserve"> בקובץ </w:t>
-      </w:r>
-      <w:r>
-        <w:rPr>
-          <w:sz w:val="20"/>
-          <w:szCs w:val="20"/>
-        </w:rPr>
-        <w:t>.</w:t>
-      </w:r>
-      <w:proofErr w:type="spellStart"/>
-      <w:r>
-        <w:rPr>
-          <w:sz w:val="20"/>
-          <w:szCs w:val="20"/>
-        </w:rPr>
-        <w:t>dat</w:t>
-      </w:r>
-      <w:proofErr w:type="spellEnd"/>
+        <w:t xml:space="preserve"> בחרתי שהנתונים יישמור בקובץ </w:t>
+      </w:r>
+      <w:r>
+        <w:rPr>
+          <w:sz w:val="20"/>
+          <w:szCs w:val="20"/>
+        </w:rPr>
+        <w:t>.dat</w:t>
+      </w:r>
     </w:p>
     <w:p>
       <w:pPr>
@@ -2536,8 +2356,6 @@
         </w:rPr>
         <w:t>כלומר כל הזמנה חדשה תקבל מהמחולל מספר חדש. הבעיה היא שאם טוענים את הקובץ שוב, נוספות אותן הזמנות למערכת עם מספר סידורי אחר ונוצר מצב של כפל הזמנות. שאלתי את אביעד לגבי זה ולא קיבלתי תשובה בזמן כתיבת שורות אלה.</w:t>
       </w:r>
-      <w:bookmarkStart w:id="0" w:name="_GoBack"/>
-      <w:bookmarkEnd w:id="0"/>
     </w:p>
     <w:p>
       <w:pPr>

</xml_diff>